<commit_message>
Editing all option examples to be more systematic
</commit_message>
<xml_diff>
--- a/Examples/Data and results/bl_examples.docx
+++ b/Examples/Data and results/bl_examples.docx
@@ -2,7 +2,7 @@
 <file path=word/document.xml><?xml version="1.0" encoding="utf-8"?>
 <w:document xmlns:w="http://schemas.openxmlformats.org/wordprocessingml/2006/main" xmlns:r="http://schemas.openxmlformats.org/officeDocument/2006/relationships" xmlns:w14="http://schemas.microsoft.com/office/word/2010/wordml" xmlns:wp="http://schemas.openxmlformats.org/drawingml/2006/wordprocessingDrawing" xmlns:a="http://schemas.openxmlformats.org/drawingml/2006/main" xmlns:m="http://schemas.openxmlformats.org/officeDocument/2006/math" xmlns:w15="http://schemas.microsoft.com/office/word/2012/wordml" xmlns:mc="http://schemas.openxmlformats.org/markup-compatibility/2006" xmlns:ns9="http://schemas.openxmlformats.org/schemaLibrary/2006/main" xmlns:wne="http://schemas.microsoft.com/office/word/2006/wordml" xmlns:c="http://schemas.openxmlformats.org/drawingml/2006/chart" xmlns:ns12="http://schemas.openxmlformats.org/drawingml/2006/chartDrawing" xmlns:dgm="http://schemas.openxmlformats.org/drawingml/2006/diagram" xmlns:pic="http://schemas.openxmlformats.org/drawingml/2006/picture" xmlns:xdr="http://schemas.openxmlformats.org/drawingml/2006/spreadsheetDrawing" xmlns:dsp="http://schemas.microsoft.com/office/drawing/2008/diagram" xmlns:ns17="urn:schemas-microsoft-com:office:excel" xmlns:o="urn:schemas-microsoft-com:office:office" xmlns:v="urn:schemas-microsoft-com:vml" xmlns:w10="urn:schemas-microsoft-com:office:word" xmlns:ns21="urn:schemas-microsoft-com:office:powerpoint" xmlns:ns23="http://schemas.microsoft.com/office/2006/coverPageProps" xmlns:odx="http://opendope.org/xpaths" xmlns:odc="http://opendope.org/conditions" xmlns:odq="http://opendope.org/questions" xmlns:oda="http://opendope.org/answers" xmlns:odi="http://opendope.org/components" xmlns:odgm="http://opendope.org/SmartArt/DataHierarchy" xmlns:ns30="http://schemas.openxmlformats.org/officeDocument/2006/bibliography" xmlns:ns31="http://schemas.openxmlformats.org/drawingml/2006/compatibility" xmlns:ns32="http://schemas.openxmlformats.org/drawingml/2006/lockedCanvas" mc:Ignorable="w14 w15">
   <w:body>
-    <w:p w14:paraId="09878c4" w14:textId="09878c4">
+    <w:p w14:paraId="867a0d1" w14:textId="867a0d1">
       <w:pPr>
         <w15:collapsed w:val="false"/>
       </w:pPr>
@@ -44,7 +44,7 @@
     <w:tbl>
       <w:tblPr>
         <w:tblStyle w:val="TableGrid"/>
-        <w:tblW w:w="6803" w:type="dxa"/>
+        <w:tblW w:w="0" w:type="auto"/>
         <w:jc w:val="center"/>
         <w:tblCellMar>
           <w:top w:w="20" w:type="dxa"/>
@@ -61,7 +61,7 @@
         </w:trPr>
         <w:tc>
           <w:tcPr>
-            <w:tcW w:w="6240" w:type="dxa"/>
+            <w:tcW w:w="0" w:type="auto"/>
             <w:gridSpan w:val="2"/>
             <w:shd w:val="clear" w:color="000000" w:fill="FFEFD5"/>
             <w:vAlign w:val="center"/>
@@ -83,7 +83,7 @@
         </w:tc>
         <w:tc>
           <w:tcPr>
-            <w:tcW w:w="3120" w:type="dxa"/>
+            <w:tcW w:w="0" w:type="auto"/>
             <w:shd w:val="clear" w:color="000000" w:fill="FFEFD5"/>
             <w:vAlign w:val="center"/>
           </w:tcPr>
@@ -106,7 +106,7 @@
       <w:tr>
         <w:tc>
           <w:tcPr>
-            <w:tcW w:w="6240" w:type="dxa"/>
+            <w:tcW w:w="0" w:type="auto"/>
             <w:gridSpan w:val="2"/>
           </w:tcPr>
           <w:p>
@@ -125,7 +125,7 @@
         </w:tc>
         <w:tc>
           <w:tcPr>
-            <w:tcW w:w="3120" w:type="dxa"/>
+            <w:tcW w:w="0" w:type="auto"/>
           </w:tcPr>
           <w:p>
             <w:pPr>
@@ -145,7 +145,7 @@
       <w:tr>
         <w:tc>
           <w:tcPr>
-            <w:tcW w:w="6240" w:type="dxa"/>
+            <w:tcW w:w="0" w:type="auto"/>
             <w:gridSpan w:val="2"/>
           </w:tcPr>
           <w:p>
@@ -164,7 +164,7 @@
         </w:tc>
         <w:tc>
           <w:tcPr>
-            <w:tcW w:w="3120" w:type="dxa"/>
+            <w:tcW w:w="0" w:type="auto"/>
           </w:tcPr>
           <w:p>
             <w:pPr>
@@ -184,7 +184,7 @@
       <w:tr>
         <w:tc>
           <w:tcPr>
-            <w:tcW w:w="6240" w:type="dxa"/>
+            <w:tcW w:w="0" w:type="auto"/>
             <w:gridSpan w:val="2"/>
           </w:tcPr>
           <w:p>
@@ -203,7 +203,7 @@
         </w:tc>
         <w:tc>
           <w:tcPr>
-            <w:tcW w:w="3120" w:type="dxa"/>
+            <w:tcW w:w="0" w:type="auto"/>
           </w:tcPr>
           <w:p>
             <w:pPr>
@@ -223,7 +223,7 @@
       <w:tr>
         <w:tc>
           <w:tcPr>
-            <w:tcW w:w="6240" w:type="dxa"/>
+            <w:tcW w:w="0" w:type="auto"/>
             <w:gridSpan w:val="2"/>
           </w:tcPr>
           <w:p>
@@ -242,7 +242,7 @@
         </w:tc>
         <w:tc>
           <w:tcPr>
-            <w:tcW w:w="3120" w:type="dxa"/>
+            <w:tcW w:w="0" w:type="auto"/>
           </w:tcPr>
           <w:p>
             <w:pPr>
@@ -262,7 +262,7 @@
       <w:tr>
         <w:tc>
           <w:tcPr>
-            <w:tcW w:w="6240" w:type="dxa"/>
+            <w:tcW w:w="0" w:type="auto"/>
             <w:gridSpan w:val="2"/>
           </w:tcPr>
           <w:p>
@@ -281,7 +281,7 @@
         </w:tc>
         <w:tc>
           <w:tcPr>
-            <w:tcW w:w="3120" w:type="dxa"/>
+            <w:tcW w:w="0" w:type="auto"/>
           </w:tcPr>
           <w:p>
             <w:pPr>
@@ -301,7 +301,7 @@
       <w:tr>
         <w:tc>
           <w:tcPr>
-            <w:tcW w:w="6240" w:type="dxa"/>
+            <w:tcW w:w="0" w:type="auto"/>
             <w:gridSpan w:val="2"/>
           </w:tcPr>
           <w:p>
@@ -320,7 +320,7 @@
         </w:tc>
         <w:tc>
           <w:tcPr>
-            <w:tcW w:w="3120" w:type="dxa"/>
+            <w:tcW w:w="0" w:type="auto"/>
           </w:tcPr>
           <w:p>
             <w:pPr>
@@ -340,7 +340,7 @@
       <w:tr>
         <w:tc>
           <w:tcPr>
-            <w:tcW w:w="3120" w:type="dxa"/>
+            <w:tcW w:w="0" w:type="auto"/>
             <w:vMerge w:val="restart"/>
           </w:tcPr>
           <w:p>
@@ -359,7 +359,7 @@
         </w:tc>
         <w:tc>
           <w:tcPr>
-            <w:tcW w:w="3120" w:type="dxa"/>
+            <w:tcW w:w="0" w:type="auto"/>
           </w:tcPr>
           <w:p>
             <w:pPr>
@@ -377,7 +377,7 @@
         </w:tc>
         <w:tc>
           <w:tcPr>
-            <w:tcW w:w="3120" w:type="dxa"/>
+            <w:tcW w:w="0" w:type="auto"/>
           </w:tcPr>
           <w:p>
             <w:pPr>
@@ -397,7 +397,7 @@
       <w:tr>
         <w:tc>
           <w:tcPr>
-            <w:tcW w:w="3120" w:type="dxa"/>
+            <w:tcW w:w="0" w:type="auto"/>
             <w:vMerge/>
           </w:tcPr>
           <w:p>
@@ -416,7 +416,7 @@
         </w:tc>
         <w:tc>
           <w:tcPr>
-            <w:tcW w:w="3120" w:type="dxa"/>
+            <w:tcW w:w="0" w:type="auto"/>
           </w:tcPr>
           <w:p>
             <w:pPr>
@@ -434,7 +434,7 @@
         </w:tc>
         <w:tc>
           <w:tcPr>
-            <w:tcW w:w="3120" w:type="dxa"/>
+            <w:tcW w:w="0" w:type="auto"/>
           </w:tcPr>
           <w:p>
             <w:pPr>
@@ -454,7 +454,7 @@
       <w:tr>
         <w:tc>
           <w:tcPr>
-            <w:tcW w:w="3120" w:type="dxa"/>
+            <w:tcW w:w="0" w:type="auto"/>
             <w:vMerge/>
           </w:tcPr>
           <w:p>
@@ -473,7 +473,7 @@
         </w:tc>
         <w:tc>
           <w:tcPr>
-            <w:tcW w:w="3120" w:type="dxa"/>
+            <w:tcW w:w="0" w:type="auto"/>
           </w:tcPr>
           <w:p>
             <w:pPr>
@@ -491,7 +491,7 @@
         </w:tc>
         <w:tc>
           <w:tcPr>
-            <w:tcW w:w="3120" w:type="dxa"/>
+            <w:tcW w:w="0" w:type="auto"/>
           </w:tcPr>
           <w:p>
             <w:pPr>
@@ -511,7 +511,7 @@
       <w:tr>
         <w:tc>
           <w:tcPr>
-            <w:tcW w:w="3120" w:type="dxa"/>
+            <w:tcW w:w="0" w:type="auto"/>
             <w:vMerge w:val="restart"/>
           </w:tcPr>
           <w:p>
@@ -530,7 +530,7 @@
         </w:tc>
         <w:tc>
           <w:tcPr>
-            <w:tcW w:w="3120" w:type="dxa"/>
+            <w:tcW w:w="0" w:type="auto"/>
           </w:tcPr>
           <w:p>
             <w:pPr>
@@ -548,7 +548,7 @@
         </w:tc>
         <w:tc>
           <w:tcPr>
-            <w:tcW w:w="3120" w:type="dxa"/>
+            <w:tcW w:w="0" w:type="auto"/>
           </w:tcPr>
           <w:p>
             <w:pPr>
@@ -568,7 +568,7 @@
       <w:tr>
         <w:tc>
           <w:tcPr>
-            <w:tcW w:w="3120" w:type="dxa"/>
+            <w:tcW w:w="0" w:type="auto"/>
             <w:vMerge/>
           </w:tcPr>
           <w:p>
@@ -587,7 +587,7 @@
         </w:tc>
         <w:tc>
           <w:tcPr>
-            <w:tcW w:w="3120" w:type="dxa"/>
+            <w:tcW w:w="0" w:type="auto"/>
           </w:tcPr>
           <w:p>
             <w:pPr>
@@ -605,7 +605,7 @@
         </w:tc>
         <w:tc>
           <w:tcPr>
-            <w:tcW w:w="3120" w:type="dxa"/>
+            <w:tcW w:w="0" w:type="auto"/>
           </w:tcPr>
           <w:p>
             <w:pPr>
@@ -625,7 +625,7 @@
       <w:tr>
         <w:tc>
           <w:tcPr>
-            <w:tcW w:w="3120" w:type="dxa"/>
+            <w:tcW w:w="0" w:type="auto"/>
             <w:vMerge/>
           </w:tcPr>
           <w:p>
@@ -644,7 +644,7 @@
         </w:tc>
         <w:tc>
           <w:tcPr>
-            <w:tcW w:w="3120" w:type="dxa"/>
+            <w:tcW w:w="0" w:type="auto"/>
           </w:tcPr>
           <w:p>
             <w:pPr>
@@ -662,7 +662,7 @@
         </w:tc>
         <w:tc>
           <w:tcPr>
-            <w:tcW w:w="3120" w:type="dxa"/>
+            <w:tcW w:w="0" w:type="auto"/>
           </w:tcPr>
           <w:p>
             <w:pPr>
@@ -682,7 +682,7 @@
       <w:tr>
         <w:tc>
           <w:tcPr>
-            <w:tcW w:w="3120" w:type="dxa"/>
+            <w:tcW w:w="0" w:type="auto"/>
             <w:vMerge/>
           </w:tcPr>
           <w:p>
@@ -701,7 +701,7 @@
         </w:tc>
         <w:tc>
           <w:tcPr>
-            <w:tcW w:w="3120" w:type="dxa"/>
+            <w:tcW w:w="0" w:type="auto"/>
           </w:tcPr>
           <w:p>
             <w:pPr>
@@ -719,7 +719,7 @@
         </w:tc>
         <w:tc>
           <w:tcPr>
-            <w:tcW w:w="3120" w:type="dxa"/>
+            <w:tcW w:w="0" w:type="auto"/>
           </w:tcPr>
           <w:p>
             <w:pPr>
@@ -739,7 +739,7 @@
       <w:tr>
         <w:tc>
           <w:tcPr>
-            <w:tcW w:w="3120" w:type="dxa"/>
+            <w:tcW w:w="0" w:type="auto"/>
             <w:vMerge/>
           </w:tcPr>
           <w:p>
@@ -758,7 +758,7 @@
         </w:tc>
         <w:tc>
           <w:tcPr>
-            <w:tcW w:w="3120" w:type="dxa"/>
+            <w:tcW w:w="0" w:type="auto"/>
           </w:tcPr>
           <w:p>
             <w:pPr>
@@ -776,7 +776,7 @@
         </w:tc>
         <w:tc>
           <w:tcPr>
-            <w:tcW w:w="3120" w:type="dxa"/>
+            <w:tcW w:w="0" w:type="auto"/>
           </w:tcPr>
           <w:p>
             <w:pPr>
@@ -796,7 +796,7 @@
       <w:tr>
         <w:tc>
           <w:tcPr>
-            <w:tcW w:w="3120" w:type="dxa"/>
+            <w:tcW w:w="0" w:type="auto"/>
             <w:vMerge w:val="restart"/>
           </w:tcPr>
           <w:p>
@@ -815,7 +815,7 @@
         </w:tc>
         <w:tc>
           <w:tcPr>
-            <w:tcW w:w="3120" w:type="dxa"/>
+            <w:tcW w:w="0" w:type="auto"/>
           </w:tcPr>
           <w:p>
             <w:pPr>
@@ -833,7 +833,7 @@
         </w:tc>
         <w:tc>
           <w:tcPr>
-            <w:tcW w:w="3120" w:type="dxa"/>
+            <w:tcW w:w="0" w:type="auto"/>
           </w:tcPr>
           <w:p>
             <w:pPr>
@@ -853,7 +853,7 @@
       <w:tr>
         <w:tc>
           <w:tcPr>
-            <w:tcW w:w="3120" w:type="dxa"/>
+            <w:tcW w:w="0" w:type="auto"/>
             <w:vMerge/>
           </w:tcPr>
           <w:p>
@@ -872,7 +872,7 @@
         </w:tc>
         <w:tc>
           <w:tcPr>
-            <w:tcW w:w="3120" w:type="dxa"/>
+            <w:tcW w:w="0" w:type="auto"/>
           </w:tcPr>
           <w:p>
             <w:pPr>
@@ -890,7 +890,7 @@
         </w:tc>
         <w:tc>
           <w:tcPr>
-            <w:tcW w:w="3120" w:type="dxa"/>
+            <w:tcW w:w="0" w:type="auto"/>
           </w:tcPr>
           <w:p>
             <w:pPr>
@@ -910,7 +910,7 @@
       <w:tr>
         <w:tc>
           <w:tcPr>
-            <w:tcW w:w="3120" w:type="dxa"/>
+            <w:tcW w:w="0" w:type="auto"/>
             <w:vMerge/>
           </w:tcPr>
           <w:p>
@@ -929,7 +929,7 @@
         </w:tc>
         <w:tc>
           <w:tcPr>
-            <w:tcW w:w="3120" w:type="dxa"/>
+            <w:tcW w:w="0" w:type="auto"/>
           </w:tcPr>
           <w:p>
             <w:pPr>
@@ -947,7 +947,7 @@
         </w:tc>
         <w:tc>
           <w:tcPr>
-            <w:tcW w:w="3120" w:type="dxa"/>
+            <w:tcW w:w="0" w:type="auto"/>
           </w:tcPr>
           <w:p>
             <w:pPr>
@@ -967,7 +967,7 @@
       <w:tr>
         <w:tc>
           <w:tcPr>
-            <w:tcW w:w="3120" w:type="dxa"/>
+            <w:tcW w:w="0" w:type="auto"/>
             <w:vMerge/>
           </w:tcPr>
           <w:p>
@@ -986,7 +986,7 @@
         </w:tc>
         <w:tc>
           <w:tcPr>
-            <w:tcW w:w="3120" w:type="dxa"/>
+            <w:tcW w:w="0" w:type="auto"/>
           </w:tcPr>
           <w:p>
             <w:pPr>
@@ -1004,7 +1004,7 @@
         </w:tc>
         <w:tc>
           <w:tcPr>
-            <w:tcW w:w="3120" w:type="dxa"/>
+            <w:tcW w:w="0" w:type="auto"/>
           </w:tcPr>
           <w:p>
             <w:pPr>
@@ -1024,7 +1024,7 @@
       <w:tr>
         <w:tc>
           <w:tcPr>
-            <w:tcW w:w="3120" w:type="dxa"/>
+            <w:tcW w:w="0" w:type="auto"/>
             <w:vMerge w:val="restart"/>
           </w:tcPr>
           <w:p>
@@ -1043,7 +1043,7 @@
         </w:tc>
         <w:tc>
           <w:tcPr>
-            <w:tcW w:w="3120" w:type="dxa"/>
+            <w:tcW w:w="0" w:type="auto"/>
           </w:tcPr>
           <w:p>
             <w:pPr>
@@ -1061,7 +1061,7 @@
         </w:tc>
         <w:tc>
           <w:tcPr>
-            <w:tcW w:w="3120" w:type="dxa"/>
+            <w:tcW w:w="0" w:type="auto"/>
           </w:tcPr>
           <w:p>
             <w:pPr>
@@ -1081,7 +1081,7 @@
       <w:tr>
         <w:tc>
           <w:tcPr>
-            <w:tcW w:w="3120" w:type="dxa"/>
+            <w:tcW w:w="0" w:type="auto"/>
             <w:vMerge/>
           </w:tcPr>
           <w:p>
@@ -1100,7 +1100,7 @@
         </w:tc>
         <w:tc>
           <w:tcPr>
-            <w:tcW w:w="3120" w:type="dxa"/>
+            <w:tcW w:w="0" w:type="auto"/>
           </w:tcPr>
           <w:p>
             <w:pPr>
@@ -1118,7 +1118,7 @@
         </w:tc>
         <w:tc>
           <w:tcPr>
-            <w:tcW w:w="3120" w:type="dxa"/>
+            <w:tcW w:w="0" w:type="auto"/>
           </w:tcPr>
           <w:p>
             <w:pPr>
@@ -1138,7 +1138,7 @@
       <w:tr>
         <w:tc>
           <w:tcPr>
-            <w:tcW w:w="3120" w:type="dxa"/>
+            <w:tcW w:w="0" w:type="auto"/>
             <w:vMerge/>
           </w:tcPr>
           <w:p>
@@ -1157,7 +1157,7 @@
         </w:tc>
         <w:tc>
           <w:tcPr>
-            <w:tcW w:w="3120" w:type="dxa"/>
+            <w:tcW w:w="0" w:type="auto"/>
           </w:tcPr>
           <w:p>
             <w:pPr>
@@ -1175,7 +1175,7 @@
         </w:tc>
         <w:tc>
           <w:tcPr>
-            <w:tcW w:w="3120" w:type="dxa"/>
+            <w:tcW w:w="0" w:type="auto"/>
           </w:tcPr>
           <w:p>
             <w:pPr>
@@ -1195,7 +1195,7 @@
       <w:tr>
         <w:tc>
           <w:tcPr>
-            <w:tcW w:w="3120" w:type="dxa"/>
+            <w:tcW w:w="0" w:type="auto"/>
             <w:vMerge/>
           </w:tcPr>
           <w:p>
@@ -1214,7 +1214,7 @@
         </w:tc>
         <w:tc>
           <w:tcPr>
-            <w:tcW w:w="3120" w:type="dxa"/>
+            <w:tcW w:w="0" w:type="auto"/>
           </w:tcPr>
           <w:p>
             <w:pPr>
@@ -1232,7 +1232,7 @@
         </w:tc>
         <w:tc>
           <w:tcPr>
-            <w:tcW w:w="3120" w:type="dxa"/>
+            <w:tcW w:w="0" w:type="auto"/>
           </w:tcPr>
           <w:p>
             <w:pPr>
@@ -1277,8 +1277,8 @@
     <w:tbl>
       <w:tblPr>
         <w:tblStyle w:val="TableGrid"/>
+        <w:tblW w:w="0" w:type="auto"/>
         <w:jc w:val="center"/>
-        <w:tblLayout w:type="autofit"/>
         <w:tblCellMar>
           <w:top w:w="20" w:type="dxa"/>
         </w:tblCellMar>
@@ -1297,7 +1297,7 @@
         </w:trPr>
         <w:tc>
           <w:tcPr>
-            <w:tcW w:w="3120" w:type="dxa"/>
+            <w:tcW w:w="0" w:type="auto"/>
             <w:gridSpan w:val="2"/>
             <w:shd w:val="clear" w:color="000000" w:fill="FFEFD5"/>
             <w:vAlign w:val="center"/>
@@ -1319,7 +1319,7 @@
         </w:tc>
         <w:tc>
           <w:tcPr>
-            <w:tcW w:w="3120" w:type="dxa"/>
+            <w:tcW w:w="0" w:type="auto"/>
             <w:gridSpan w:val="2"/>
             <w:shd w:val="clear" w:color="000000" w:fill="FFEFD5"/>
             <w:vAlign w:val="center"/>
@@ -1341,7 +1341,7 @@
         </w:tc>
         <w:tc>
           <w:tcPr>
-            <w:tcW w:w="3120" w:type="dxa"/>
+            <w:tcW w:w="0" w:type="auto"/>
             <w:gridSpan w:val="2"/>
             <w:shd w:val="clear" w:color="000000" w:fill="FFEFD5"/>
             <w:vAlign w:val="center"/>
@@ -1368,7 +1368,7 @@
         </w:trPr>
         <w:tc>
           <w:tcPr>
-            <w:tcW w:w="3120" w:type="dxa"/>
+            <w:tcW w:w="0" w:type="auto"/>
             <w:gridSpan w:val="2"/>
             <w:shd w:val="clear" w:color="000000" w:fill="FFEFD5"/>
             <w:vAlign w:val="center"/>
@@ -1390,7 +1390,7 @@
         </w:tc>
         <w:tc>
           <w:tcPr>
-            <w:tcW w:w="1560" w:type="dxa"/>
+            <w:tcW w:w="0" w:type="auto"/>
             <w:shd w:val="clear" w:color="000000" w:fill="FFEFD5"/>
             <w:vAlign w:val="center"/>
           </w:tcPr>
@@ -1411,7 +1411,7 @@
         </w:tc>
         <w:tc>
           <w:tcPr>
-            <w:tcW w:w="1560" w:type="dxa"/>
+            <w:tcW w:w="0" w:type="auto"/>
             <w:shd w:val="clear" w:color="000000" w:fill="FFEFD5"/>
             <w:vAlign w:val="center"/>
           </w:tcPr>
@@ -1432,7 +1432,7 @@
         </w:tc>
         <w:tc>
           <w:tcPr>
-            <w:tcW w:w="1560" w:type="dxa"/>
+            <w:tcW w:w="0" w:type="auto"/>
             <w:shd w:val="clear" w:color="000000" w:fill="FFEFD5"/>
             <w:vAlign w:val="center"/>
           </w:tcPr>
@@ -1453,7 +1453,7 @@
         </w:tc>
         <w:tc>
           <w:tcPr>
-            <w:tcW w:w="1560" w:type="dxa"/>
+            <w:tcW w:w="0" w:type="auto"/>
             <w:shd w:val="clear" w:color="000000" w:fill="FFEFD5"/>
             <w:vAlign w:val="center"/>
           </w:tcPr>
@@ -1476,7 +1476,7 @@
       <w:tr>
         <w:tc>
           <w:tcPr>
-            <w:tcW w:w="3120" w:type="dxa"/>
+            <w:tcW w:w="0" w:type="auto"/>
             <w:gridSpan w:val="2"/>
           </w:tcPr>
           <w:p>
@@ -1495,7 +1495,7 @@
         </w:tc>
         <w:tc>
           <w:tcPr>
-            <w:tcW w:w="1560" w:type="dxa"/>
+            <w:tcW w:w="0" w:type="auto"/>
           </w:tcPr>
           <w:p>
             <w:pPr>
@@ -1513,7 +1513,7 @@
         </w:tc>
         <w:tc>
           <w:tcPr>
-            <w:tcW w:w="1560" w:type="dxa"/>
+            <w:tcW w:w="0" w:type="auto"/>
           </w:tcPr>
           <w:p>
             <w:pPr>
@@ -1531,7 +1531,7 @@
         </w:tc>
         <w:tc>
           <w:tcPr>
-            <w:tcW w:w="1560" w:type="dxa"/>
+            <w:tcW w:w="0" w:type="auto"/>
           </w:tcPr>
           <w:p>
             <w:pPr>
@@ -1549,7 +1549,7 @@
         </w:tc>
         <w:tc>
           <w:tcPr>
-            <w:tcW w:w="1560" w:type="dxa"/>
+            <w:tcW w:w="0" w:type="auto"/>
           </w:tcPr>
           <w:p>
             <w:pPr>
@@ -1569,7 +1569,7 @@
       <w:tr>
         <w:tc>
           <w:tcPr>
-            <w:tcW w:w="3120" w:type="dxa"/>
+            <w:tcW w:w="0" w:type="auto"/>
             <w:gridSpan w:val="2"/>
           </w:tcPr>
           <w:p>
@@ -1588,7 +1588,7 @@
         </w:tc>
         <w:tc>
           <w:tcPr>
-            <w:tcW w:w="1560" w:type="dxa"/>
+            <w:tcW w:w="0" w:type="auto"/>
           </w:tcPr>
           <w:p>
             <w:pPr>
@@ -1606,7 +1606,7 @@
         </w:tc>
         <w:tc>
           <w:tcPr>
-            <w:tcW w:w="1560" w:type="dxa"/>
+            <w:tcW w:w="0" w:type="auto"/>
           </w:tcPr>
           <w:p>
             <w:pPr>
@@ -1624,7 +1624,7 @@
         </w:tc>
         <w:tc>
           <w:tcPr>
-            <w:tcW w:w="1560" w:type="dxa"/>
+            <w:tcW w:w="0" w:type="auto"/>
           </w:tcPr>
           <w:p>
             <w:pPr>
@@ -1642,7 +1642,7 @@
         </w:tc>
         <w:tc>
           <w:tcPr>
-            <w:tcW w:w="1560" w:type="dxa"/>
+            <w:tcW w:w="0" w:type="auto"/>
           </w:tcPr>
           <w:p>
             <w:pPr>
@@ -1662,7 +1662,7 @@
       <w:tr>
         <w:tc>
           <w:tcPr>
-            <w:tcW w:w="3120" w:type="dxa"/>
+            <w:tcW w:w="0" w:type="auto"/>
             <w:gridSpan w:val="2"/>
           </w:tcPr>
           <w:p>
@@ -1681,7 +1681,7 @@
         </w:tc>
         <w:tc>
           <w:tcPr>
-            <w:tcW w:w="1560" w:type="dxa"/>
+            <w:tcW w:w="0" w:type="auto"/>
           </w:tcPr>
           <w:p>
             <w:pPr>
@@ -1699,7 +1699,7 @@
         </w:tc>
         <w:tc>
           <w:tcPr>
-            <w:tcW w:w="1560" w:type="dxa"/>
+            <w:tcW w:w="0" w:type="auto"/>
           </w:tcPr>
           <w:p>
             <w:pPr>
@@ -1717,7 +1717,7 @@
         </w:tc>
         <w:tc>
           <w:tcPr>
-            <w:tcW w:w="1560" w:type="dxa"/>
+            <w:tcW w:w="0" w:type="auto"/>
           </w:tcPr>
           <w:p>
             <w:pPr>
@@ -1735,7 +1735,7 @@
         </w:tc>
         <w:tc>
           <w:tcPr>
-            <w:tcW w:w="1560" w:type="dxa"/>
+            <w:tcW w:w="0" w:type="auto"/>
           </w:tcPr>
           <w:p>
             <w:pPr>
@@ -1755,7 +1755,7 @@
       <w:tr>
         <w:tc>
           <w:tcPr>
-            <w:tcW w:w="3120" w:type="dxa"/>
+            <w:tcW w:w="0" w:type="auto"/>
             <w:gridSpan w:val="2"/>
           </w:tcPr>
           <w:p>
@@ -1774,7 +1774,7 @@
         </w:tc>
         <w:tc>
           <w:tcPr>
-            <w:tcW w:w="1560" w:type="dxa"/>
+            <w:tcW w:w="0" w:type="auto"/>
           </w:tcPr>
           <w:p>
             <w:pPr>
@@ -1792,7 +1792,7 @@
         </w:tc>
         <w:tc>
           <w:tcPr>
-            <w:tcW w:w="1560" w:type="dxa"/>
+            <w:tcW w:w="0" w:type="auto"/>
           </w:tcPr>
           <w:p>
             <w:pPr>
@@ -1810,7 +1810,7 @@
         </w:tc>
         <w:tc>
           <w:tcPr>
-            <w:tcW w:w="1560" w:type="dxa"/>
+            <w:tcW w:w="0" w:type="auto"/>
           </w:tcPr>
           <w:p>
             <w:pPr>
@@ -1828,7 +1828,7 @@
         </w:tc>
         <w:tc>
           <w:tcPr>
-            <w:tcW w:w="1560" w:type="dxa"/>
+            <w:tcW w:w="0" w:type="auto"/>
           </w:tcPr>
           <w:p>
             <w:pPr>
@@ -1848,7 +1848,7 @@
       <w:tr>
         <w:tc>
           <w:tcPr>
-            <w:tcW w:w="3120" w:type="dxa"/>
+            <w:tcW w:w="0" w:type="auto"/>
             <w:gridSpan w:val="2"/>
           </w:tcPr>
           <w:p>
@@ -1867,7 +1867,7 @@
         </w:tc>
         <w:tc>
           <w:tcPr>
-            <w:tcW w:w="1560" w:type="dxa"/>
+            <w:tcW w:w="0" w:type="auto"/>
           </w:tcPr>
           <w:p>
             <w:pPr>
@@ -1885,7 +1885,7 @@
         </w:tc>
         <w:tc>
           <w:tcPr>
-            <w:tcW w:w="1560" w:type="dxa"/>
+            <w:tcW w:w="0" w:type="auto"/>
           </w:tcPr>
           <w:p>
             <w:pPr>
@@ -1903,7 +1903,7 @@
         </w:tc>
         <w:tc>
           <w:tcPr>
-            <w:tcW w:w="1560" w:type="dxa"/>
+            <w:tcW w:w="0" w:type="auto"/>
           </w:tcPr>
           <w:p>
             <w:pPr>
@@ -1921,7 +1921,7 @@
         </w:tc>
         <w:tc>
           <w:tcPr>
-            <w:tcW w:w="1560" w:type="dxa"/>
+            <w:tcW w:w="0" w:type="auto"/>
           </w:tcPr>
           <w:p>
             <w:pPr>
@@ -1941,7 +1941,7 @@
       <w:tr>
         <w:tc>
           <w:tcPr>
-            <w:tcW w:w="3120" w:type="dxa"/>
+            <w:tcW w:w="0" w:type="auto"/>
             <w:gridSpan w:val="2"/>
           </w:tcPr>
           <w:p>
@@ -1960,7 +1960,7 @@
         </w:tc>
         <w:tc>
           <w:tcPr>
-            <w:tcW w:w="1560" w:type="dxa"/>
+            <w:tcW w:w="0" w:type="auto"/>
           </w:tcPr>
           <w:p>
             <w:pPr>
@@ -1978,7 +1978,7 @@
         </w:tc>
         <w:tc>
           <w:tcPr>
-            <w:tcW w:w="1560" w:type="dxa"/>
+            <w:tcW w:w="0" w:type="auto"/>
           </w:tcPr>
           <w:p>
             <w:pPr>
@@ -1996,7 +1996,7 @@
         </w:tc>
         <w:tc>
           <w:tcPr>
-            <w:tcW w:w="1560" w:type="dxa"/>
+            <w:tcW w:w="0" w:type="auto"/>
           </w:tcPr>
           <w:p>
             <w:pPr>
@@ -2014,7 +2014,7 @@
         </w:tc>
         <w:tc>
           <w:tcPr>
-            <w:tcW w:w="1560" w:type="dxa"/>
+            <w:tcW w:w="0" w:type="auto"/>
           </w:tcPr>
           <w:p>
             <w:pPr>
@@ -2034,7 +2034,7 @@
       <w:tr>
         <w:tc>
           <w:tcPr>
-            <w:tcW w:w="1560" w:type="dxa"/>
+            <w:tcW w:w="0" w:type="auto"/>
             <w:vMerge w:val="restart"/>
           </w:tcPr>
           <w:p>
@@ -2053,7 +2053,7 @@
         </w:tc>
         <w:tc>
           <w:tcPr>
-            <w:tcW w:w="1560" w:type="dxa"/>
+            <w:tcW w:w="0" w:type="auto"/>
           </w:tcPr>
           <w:p>
             <w:pPr>
@@ -2071,7 +2071,7 @@
         </w:tc>
         <w:tc>
           <w:tcPr>
-            <w:tcW w:w="1560" w:type="dxa"/>
+            <w:tcW w:w="0" w:type="auto"/>
           </w:tcPr>
           <w:p>
             <w:pPr>
@@ -2089,7 +2089,7 @@
         </w:tc>
         <w:tc>
           <w:tcPr>
-            <w:tcW w:w="1560" w:type="dxa"/>
+            <w:tcW w:w="0" w:type="auto"/>
           </w:tcPr>
           <w:p>
             <w:pPr>
@@ -2107,7 +2107,7 @@
         </w:tc>
         <w:tc>
           <w:tcPr>
-            <w:tcW w:w="1560" w:type="dxa"/>
+            <w:tcW w:w="0" w:type="auto"/>
           </w:tcPr>
           <w:p>
             <w:pPr>
@@ -2125,7 +2125,7 @@
         </w:tc>
         <w:tc>
           <w:tcPr>
-            <w:tcW w:w="1560" w:type="dxa"/>
+            <w:tcW w:w="0" w:type="auto"/>
           </w:tcPr>
           <w:p>
             <w:pPr>
@@ -2145,7 +2145,7 @@
       <w:tr>
         <w:tc>
           <w:tcPr>
-            <w:tcW w:w="1560" w:type="dxa"/>
+            <w:tcW w:w="0" w:type="auto"/>
             <w:vMerge/>
           </w:tcPr>
           <w:p>
@@ -2164,7 +2164,7 @@
         </w:tc>
         <w:tc>
           <w:tcPr>
-            <w:tcW w:w="1560" w:type="dxa"/>
+            <w:tcW w:w="0" w:type="auto"/>
           </w:tcPr>
           <w:p>
             <w:pPr>
@@ -2182,7 +2182,7 @@
         </w:tc>
         <w:tc>
           <w:tcPr>
-            <w:tcW w:w="1560" w:type="dxa"/>
+            <w:tcW w:w="0" w:type="auto"/>
           </w:tcPr>
           <w:p>
             <w:pPr>
@@ -2200,7 +2200,7 @@
         </w:tc>
         <w:tc>
           <w:tcPr>
-            <w:tcW w:w="1560" w:type="dxa"/>
+            <w:tcW w:w="0" w:type="auto"/>
           </w:tcPr>
           <w:p>
             <w:pPr>
@@ -2218,7 +2218,7 @@
         </w:tc>
         <w:tc>
           <w:tcPr>
-            <w:tcW w:w="1560" w:type="dxa"/>
+            <w:tcW w:w="0" w:type="auto"/>
           </w:tcPr>
           <w:p>
             <w:pPr>
@@ -2236,7 +2236,7 @@
         </w:tc>
         <w:tc>
           <w:tcPr>
-            <w:tcW w:w="1560" w:type="dxa"/>
+            <w:tcW w:w="0" w:type="auto"/>
           </w:tcPr>
           <w:p>
             <w:pPr>
@@ -2256,7 +2256,7 @@
       <w:tr>
         <w:tc>
           <w:tcPr>
-            <w:tcW w:w="1560" w:type="dxa"/>
+            <w:tcW w:w="0" w:type="auto"/>
             <w:vMerge/>
           </w:tcPr>
           <w:p>
@@ -2275,7 +2275,7 @@
         </w:tc>
         <w:tc>
           <w:tcPr>
-            <w:tcW w:w="1560" w:type="dxa"/>
+            <w:tcW w:w="0" w:type="auto"/>
           </w:tcPr>
           <w:p>
             <w:pPr>
@@ -2293,7 +2293,7 @@
         </w:tc>
         <w:tc>
           <w:tcPr>
-            <w:tcW w:w="1560" w:type="dxa"/>
+            <w:tcW w:w="0" w:type="auto"/>
           </w:tcPr>
           <w:p>
             <w:pPr>
@@ -2311,7 +2311,7 @@
         </w:tc>
         <w:tc>
           <w:tcPr>
-            <w:tcW w:w="1560" w:type="dxa"/>
+            <w:tcW w:w="0" w:type="auto"/>
           </w:tcPr>
           <w:p>
             <w:pPr>
@@ -2329,7 +2329,7 @@
         </w:tc>
         <w:tc>
           <w:tcPr>
-            <w:tcW w:w="1560" w:type="dxa"/>
+            <w:tcW w:w="0" w:type="auto"/>
           </w:tcPr>
           <w:p>
             <w:pPr>
@@ -2347,7 +2347,7 @@
         </w:tc>
         <w:tc>
           <w:tcPr>
-            <w:tcW w:w="1560" w:type="dxa"/>
+            <w:tcW w:w="0" w:type="auto"/>
           </w:tcPr>
           <w:p>
             <w:pPr>
@@ -2367,7 +2367,7 @@
       <w:tr>
         <w:tc>
           <w:tcPr>
-            <w:tcW w:w="1560" w:type="dxa"/>
+            <w:tcW w:w="0" w:type="auto"/>
             <w:vMerge w:val="restart"/>
           </w:tcPr>
           <w:p>
@@ -2386,7 +2386,7 @@
         </w:tc>
         <w:tc>
           <w:tcPr>
-            <w:tcW w:w="1560" w:type="dxa"/>
+            <w:tcW w:w="0" w:type="auto"/>
           </w:tcPr>
           <w:p>
             <w:pPr>
@@ -2404,7 +2404,7 @@
         </w:tc>
         <w:tc>
           <w:tcPr>
-            <w:tcW w:w="1560" w:type="dxa"/>
+            <w:tcW w:w="0" w:type="auto"/>
           </w:tcPr>
           <w:p>
             <w:pPr>
@@ -2422,7 +2422,7 @@
         </w:tc>
         <w:tc>
           <w:tcPr>
-            <w:tcW w:w="1560" w:type="dxa"/>
+            <w:tcW w:w="0" w:type="auto"/>
           </w:tcPr>
           <w:p>
             <w:pPr>
@@ -2440,7 +2440,7 @@
         </w:tc>
         <w:tc>
           <w:tcPr>
-            <w:tcW w:w="1560" w:type="dxa"/>
+            <w:tcW w:w="0" w:type="auto"/>
           </w:tcPr>
           <w:p>
             <w:pPr>
@@ -2458,7 +2458,7 @@
         </w:tc>
         <w:tc>
           <w:tcPr>
-            <w:tcW w:w="1560" w:type="dxa"/>
+            <w:tcW w:w="0" w:type="auto"/>
           </w:tcPr>
           <w:p>
             <w:pPr>
@@ -2478,7 +2478,7 @@
       <w:tr>
         <w:tc>
           <w:tcPr>
-            <w:tcW w:w="1560" w:type="dxa"/>
+            <w:tcW w:w="0" w:type="auto"/>
             <w:vMerge/>
           </w:tcPr>
           <w:p>
@@ -2497,7 +2497,7 @@
         </w:tc>
         <w:tc>
           <w:tcPr>
-            <w:tcW w:w="1560" w:type="dxa"/>
+            <w:tcW w:w="0" w:type="auto"/>
           </w:tcPr>
           <w:p>
             <w:pPr>
@@ -2515,7 +2515,7 @@
         </w:tc>
         <w:tc>
           <w:tcPr>
-            <w:tcW w:w="1560" w:type="dxa"/>
+            <w:tcW w:w="0" w:type="auto"/>
           </w:tcPr>
           <w:p>
             <w:pPr>
@@ -2533,7 +2533,7 @@
         </w:tc>
         <w:tc>
           <w:tcPr>
-            <w:tcW w:w="1560" w:type="dxa"/>
+            <w:tcW w:w="0" w:type="auto"/>
           </w:tcPr>
           <w:p>
             <w:pPr>
@@ -2551,7 +2551,7 @@
         </w:tc>
         <w:tc>
           <w:tcPr>
-            <w:tcW w:w="1560" w:type="dxa"/>
+            <w:tcW w:w="0" w:type="auto"/>
           </w:tcPr>
           <w:p>
             <w:pPr>
@@ -2569,7 +2569,7 @@
         </w:tc>
         <w:tc>
           <w:tcPr>
-            <w:tcW w:w="1560" w:type="dxa"/>
+            <w:tcW w:w="0" w:type="auto"/>
           </w:tcPr>
           <w:p>
             <w:pPr>
@@ -2589,7 +2589,7 @@
       <w:tr>
         <w:tc>
           <w:tcPr>
-            <w:tcW w:w="1560" w:type="dxa"/>
+            <w:tcW w:w="0" w:type="auto"/>
             <w:vMerge/>
           </w:tcPr>
           <w:p>
@@ -2608,7 +2608,7 @@
         </w:tc>
         <w:tc>
           <w:tcPr>
-            <w:tcW w:w="1560" w:type="dxa"/>
+            <w:tcW w:w="0" w:type="auto"/>
           </w:tcPr>
           <w:p>
             <w:pPr>
@@ -2626,7 +2626,7 @@
         </w:tc>
         <w:tc>
           <w:tcPr>
-            <w:tcW w:w="1560" w:type="dxa"/>
+            <w:tcW w:w="0" w:type="auto"/>
           </w:tcPr>
           <w:p>
             <w:pPr>
@@ -2644,7 +2644,7 @@
         </w:tc>
         <w:tc>
           <w:tcPr>
-            <w:tcW w:w="1560" w:type="dxa"/>
+            <w:tcW w:w="0" w:type="auto"/>
           </w:tcPr>
           <w:p>
             <w:pPr>
@@ -2662,7 +2662,7 @@
         </w:tc>
         <w:tc>
           <w:tcPr>
-            <w:tcW w:w="1560" w:type="dxa"/>
+            <w:tcW w:w="0" w:type="auto"/>
           </w:tcPr>
           <w:p>
             <w:pPr>
@@ -2680,7 +2680,7 @@
         </w:tc>
         <w:tc>
           <w:tcPr>
-            <w:tcW w:w="1560" w:type="dxa"/>
+            <w:tcW w:w="0" w:type="auto"/>
           </w:tcPr>
           <w:p>
             <w:pPr>
@@ -2700,7 +2700,7 @@
       <w:tr>
         <w:tc>
           <w:tcPr>
-            <w:tcW w:w="1560" w:type="dxa"/>
+            <w:tcW w:w="0" w:type="auto"/>
             <w:vMerge/>
           </w:tcPr>
           <w:p>
@@ -2719,7 +2719,7 @@
         </w:tc>
         <w:tc>
           <w:tcPr>
-            <w:tcW w:w="1560" w:type="dxa"/>
+            <w:tcW w:w="0" w:type="auto"/>
           </w:tcPr>
           <w:p>
             <w:pPr>
@@ -2737,7 +2737,7 @@
         </w:tc>
         <w:tc>
           <w:tcPr>
-            <w:tcW w:w="1560" w:type="dxa"/>
+            <w:tcW w:w="0" w:type="auto"/>
           </w:tcPr>
           <w:p>
             <w:pPr>
@@ -2755,7 +2755,7 @@
         </w:tc>
         <w:tc>
           <w:tcPr>
-            <w:tcW w:w="1560" w:type="dxa"/>
+            <w:tcW w:w="0" w:type="auto"/>
           </w:tcPr>
           <w:p>
             <w:pPr>
@@ -2773,7 +2773,7 @@
         </w:tc>
         <w:tc>
           <w:tcPr>
-            <w:tcW w:w="1560" w:type="dxa"/>
+            <w:tcW w:w="0" w:type="auto"/>
           </w:tcPr>
           <w:p>
             <w:pPr>
@@ -2791,7 +2791,7 @@
         </w:tc>
         <w:tc>
           <w:tcPr>
-            <w:tcW w:w="1560" w:type="dxa"/>
+            <w:tcW w:w="0" w:type="auto"/>
           </w:tcPr>
           <w:p>
             <w:pPr>
@@ -2811,7 +2811,7 @@
       <w:tr>
         <w:tc>
           <w:tcPr>
-            <w:tcW w:w="1560" w:type="dxa"/>
+            <w:tcW w:w="0" w:type="auto"/>
             <w:vMerge/>
           </w:tcPr>
           <w:p>
@@ -2830,7 +2830,7 @@
         </w:tc>
         <w:tc>
           <w:tcPr>
-            <w:tcW w:w="1560" w:type="dxa"/>
+            <w:tcW w:w="0" w:type="auto"/>
           </w:tcPr>
           <w:p>
             <w:pPr>
@@ -2848,7 +2848,7 @@
         </w:tc>
         <w:tc>
           <w:tcPr>
-            <w:tcW w:w="1560" w:type="dxa"/>
+            <w:tcW w:w="0" w:type="auto"/>
           </w:tcPr>
           <w:p>
             <w:pPr>
@@ -2866,7 +2866,7 @@
         </w:tc>
         <w:tc>
           <w:tcPr>
-            <w:tcW w:w="1560" w:type="dxa"/>
+            <w:tcW w:w="0" w:type="auto"/>
           </w:tcPr>
           <w:p>
             <w:pPr>
@@ -2884,7 +2884,7 @@
         </w:tc>
         <w:tc>
           <w:tcPr>
-            <w:tcW w:w="1560" w:type="dxa"/>
+            <w:tcW w:w="0" w:type="auto"/>
           </w:tcPr>
           <w:p>
             <w:pPr>
@@ -2902,7 +2902,7 @@
         </w:tc>
         <w:tc>
           <w:tcPr>
-            <w:tcW w:w="1560" w:type="dxa"/>
+            <w:tcW w:w="0" w:type="auto"/>
           </w:tcPr>
           <w:p>
             <w:pPr>
@@ -2922,7 +2922,7 @@
       <w:tr>
         <w:tc>
           <w:tcPr>
-            <w:tcW w:w="1560" w:type="dxa"/>
+            <w:tcW w:w="0" w:type="auto"/>
             <w:vMerge w:val="restart"/>
           </w:tcPr>
           <w:p>
@@ -2941,7 +2941,7 @@
         </w:tc>
         <w:tc>
           <w:tcPr>
-            <w:tcW w:w="1560" w:type="dxa"/>
+            <w:tcW w:w="0" w:type="auto"/>
           </w:tcPr>
           <w:p>
             <w:pPr>
@@ -2959,7 +2959,7 @@
         </w:tc>
         <w:tc>
           <w:tcPr>
-            <w:tcW w:w="1560" w:type="dxa"/>
+            <w:tcW w:w="0" w:type="auto"/>
           </w:tcPr>
           <w:p>
             <w:pPr>
@@ -2977,7 +2977,7 @@
         </w:tc>
         <w:tc>
           <w:tcPr>
-            <w:tcW w:w="1560" w:type="dxa"/>
+            <w:tcW w:w="0" w:type="auto"/>
           </w:tcPr>
           <w:p>
             <w:pPr>
@@ -2995,7 +2995,7 @@
         </w:tc>
         <w:tc>
           <w:tcPr>
-            <w:tcW w:w="1560" w:type="dxa"/>
+            <w:tcW w:w="0" w:type="auto"/>
           </w:tcPr>
           <w:p>
             <w:pPr>
@@ -3013,7 +3013,7 @@
         </w:tc>
         <w:tc>
           <w:tcPr>
-            <w:tcW w:w="1560" w:type="dxa"/>
+            <w:tcW w:w="0" w:type="auto"/>
           </w:tcPr>
           <w:p>
             <w:pPr>
@@ -3033,7 +3033,7 @@
       <w:tr>
         <w:tc>
           <w:tcPr>
-            <w:tcW w:w="1560" w:type="dxa"/>
+            <w:tcW w:w="0" w:type="auto"/>
             <w:vMerge/>
           </w:tcPr>
           <w:p>
@@ -3052,7 +3052,7 @@
         </w:tc>
         <w:tc>
           <w:tcPr>
-            <w:tcW w:w="1560" w:type="dxa"/>
+            <w:tcW w:w="0" w:type="auto"/>
           </w:tcPr>
           <w:p>
             <w:pPr>
@@ -3070,7 +3070,7 @@
         </w:tc>
         <w:tc>
           <w:tcPr>
-            <w:tcW w:w="1560" w:type="dxa"/>
+            <w:tcW w:w="0" w:type="auto"/>
           </w:tcPr>
           <w:p>
             <w:pPr>
@@ -3088,7 +3088,7 @@
         </w:tc>
         <w:tc>
           <w:tcPr>
-            <w:tcW w:w="1560" w:type="dxa"/>
+            <w:tcW w:w="0" w:type="auto"/>
           </w:tcPr>
           <w:p>
             <w:pPr>
@@ -3106,7 +3106,7 @@
         </w:tc>
         <w:tc>
           <w:tcPr>
-            <w:tcW w:w="1560" w:type="dxa"/>
+            <w:tcW w:w="0" w:type="auto"/>
           </w:tcPr>
           <w:p>
             <w:pPr>
@@ -3124,7 +3124,7 @@
         </w:tc>
         <w:tc>
           <w:tcPr>
-            <w:tcW w:w="1560" w:type="dxa"/>
+            <w:tcW w:w="0" w:type="auto"/>
           </w:tcPr>
           <w:p>
             <w:pPr>
@@ -3144,7 +3144,7 @@
       <w:tr>
         <w:tc>
           <w:tcPr>
-            <w:tcW w:w="1560" w:type="dxa"/>
+            <w:tcW w:w="0" w:type="auto"/>
             <w:vMerge/>
           </w:tcPr>
           <w:p>
@@ -3163,7 +3163,7 @@
         </w:tc>
         <w:tc>
           <w:tcPr>
-            <w:tcW w:w="1560" w:type="dxa"/>
+            <w:tcW w:w="0" w:type="auto"/>
           </w:tcPr>
           <w:p>
             <w:pPr>
@@ -3181,7 +3181,7 @@
         </w:tc>
         <w:tc>
           <w:tcPr>
-            <w:tcW w:w="1560" w:type="dxa"/>
+            <w:tcW w:w="0" w:type="auto"/>
           </w:tcPr>
           <w:p>
             <w:pPr>
@@ -3199,7 +3199,7 @@
         </w:tc>
         <w:tc>
           <w:tcPr>
-            <w:tcW w:w="1560" w:type="dxa"/>
+            <w:tcW w:w="0" w:type="auto"/>
           </w:tcPr>
           <w:p>
             <w:pPr>
@@ -3217,7 +3217,7 @@
         </w:tc>
         <w:tc>
           <w:tcPr>
-            <w:tcW w:w="1560" w:type="dxa"/>
+            <w:tcW w:w="0" w:type="auto"/>
           </w:tcPr>
           <w:p>
             <w:pPr>
@@ -3235,7 +3235,7 @@
         </w:tc>
         <w:tc>
           <w:tcPr>
-            <w:tcW w:w="1560" w:type="dxa"/>
+            <w:tcW w:w="0" w:type="auto"/>
           </w:tcPr>
           <w:p>
             <w:pPr>
@@ -3255,7 +3255,7 @@
       <w:tr>
         <w:tc>
           <w:tcPr>
-            <w:tcW w:w="1560" w:type="dxa"/>
+            <w:tcW w:w="0" w:type="auto"/>
             <w:vMerge/>
           </w:tcPr>
           <w:p>
@@ -3274,7 +3274,7 @@
         </w:tc>
         <w:tc>
           <w:tcPr>
-            <w:tcW w:w="1560" w:type="dxa"/>
+            <w:tcW w:w="0" w:type="auto"/>
           </w:tcPr>
           <w:p>
             <w:pPr>
@@ -3292,7 +3292,7 @@
         </w:tc>
         <w:tc>
           <w:tcPr>
-            <w:tcW w:w="1560" w:type="dxa"/>
+            <w:tcW w:w="0" w:type="auto"/>
           </w:tcPr>
           <w:p>
             <w:pPr>
@@ -3310,7 +3310,7 @@
         </w:tc>
         <w:tc>
           <w:tcPr>
-            <w:tcW w:w="1560" w:type="dxa"/>
+            <w:tcW w:w="0" w:type="auto"/>
           </w:tcPr>
           <w:p>
             <w:pPr>
@@ -3328,7 +3328,7 @@
         </w:tc>
         <w:tc>
           <w:tcPr>
-            <w:tcW w:w="1560" w:type="dxa"/>
+            <w:tcW w:w="0" w:type="auto"/>
           </w:tcPr>
           <w:p>
             <w:pPr>
@@ -3346,7 +3346,7 @@
         </w:tc>
         <w:tc>
           <w:tcPr>
-            <w:tcW w:w="1560" w:type="dxa"/>
+            <w:tcW w:w="0" w:type="auto"/>
           </w:tcPr>
           <w:p>
             <w:pPr>
@@ -3366,7 +3366,7 @@
       <w:tr>
         <w:tc>
           <w:tcPr>
-            <w:tcW w:w="1560" w:type="dxa"/>
+            <w:tcW w:w="0" w:type="auto"/>
             <w:vMerge w:val="restart"/>
           </w:tcPr>
           <w:p>
@@ -3385,7 +3385,7 @@
         </w:tc>
         <w:tc>
           <w:tcPr>
-            <w:tcW w:w="1560" w:type="dxa"/>
+            <w:tcW w:w="0" w:type="auto"/>
           </w:tcPr>
           <w:p>
             <w:pPr>
@@ -3403,7 +3403,7 @@
         </w:tc>
         <w:tc>
           <w:tcPr>
-            <w:tcW w:w="1560" w:type="dxa"/>
+            <w:tcW w:w="0" w:type="auto"/>
           </w:tcPr>
           <w:p>
             <w:pPr>
@@ -3421,7 +3421,7 @@
         </w:tc>
         <w:tc>
           <w:tcPr>
-            <w:tcW w:w="1560" w:type="dxa"/>
+            <w:tcW w:w="0" w:type="auto"/>
           </w:tcPr>
           <w:p>
             <w:pPr>
@@ -3439,7 +3439,7 @@
         </w:tc>
         <w:tc>
           <w:tcPr>
-            <w:tcW w:w="1560" w:type="dxa"/>
+            <w:tcW w:w="0" w:type="auto"/>
           </w:tcPr>
           <w:p>
             <w:pPr>
@@ -3457,7 +3457,7 @@
         </w:tc>
         <w:tc>
           <w:tcPr>
-            <w:tcW w:w="1560" w:type="dxa"/>
+            <w:tcW w:w="0" w:type="auto"/>
           </w:tcPr>
           <w:p>
             <w:pPr>
@@ -3477,7 +3477,7 @@
       <w:tr>
         <w:tc>
           <w:tcPr>
-            <w:tcW w:w="1560" w:type="dxa"/>
+            <w:tcW w:w="0" w:type="auto"/>
             <w:vMerge/>
           </w:tcPr>
           <w:p>
@@ -3496,7 +3496,7 @@
         </w:tc>
         <w:tc>
           <w:tcPr>
-            <w:tcW w:w="1560" w:type="dxa"/>
+            <w:tcW w:w="0" w:type="auto"/>
           </w:tcPr>
           <w:p>
             <w:pPr>
@@ -3514,7 +3514,7 @@
         </w:tc>
         <w:tc>
           <w:tcPr>
-            <w:tcW w:w="1560" w:type="dxa"/>
+            <w:tcW w:w="0" w:type="auto"/>
           </w:tcPr>
           <w:p>
             <w:pPr>
@@ -3532,7 +3532,7 @@
         </w:tc>
         <w:tc>
           <w:tcPr>
-            <w:tcW w:w="1560" w:type="dxa"/>
+            <w:tcW w:w="0" w:type="auto"/>
           </w:tcPr>
           <w:p>
             <w:pPr>
@@ -3550,7 +3550,7 @@
         </w:tc>
         <w:tc>
           <w:tcPr>
-            <w:tcW w:w="1560" w:type="dxa"/>
+            <w:tcW w:w="0" w:type="auto"/>
           </w:tcPr>
           <w:p>
             <w:pPr>
@@ -3568,7 +3568,7 @@
         </w:tc>
         <w:tc>
           <w:tcPr>
-            <w:tcW w:w="1560" w:type="dxa"/>
+            <w:tcW w:w="0" w:type="auto"/>
           </w:tcPr>
           <w:p>
             <w:pPr>
@@ -3588,7 +3588,7 @@
       <w:tr>
         <w:tc>
           <w:tcPr>
-            <w:tcW w:w="1560" w:type="dxa"/>
+            <w:tcW w:w="0" w:type="auto"/>
             <w:vMerge/>
           </w:tcPr>
           <w:p>
@@ -3607,7 +3607,7 @@
         </w:tc>
         <w:tc>
           <w:tcPr>
-            <w:tcW w:w="1560" w:type="dxa"/>
+            <w:tcW w:w="0" w:type="auto"/>
           </w:tcPr>
           <w:p>
             <w:pPr>
@@ -3625,7 +3625,7 @@
         </w:tc>
         <w:tc>
           <w:tcPr>
-            <w:tcW w:w="1560" w:type="dxa"/>
+            <w:tcW w:w="0" w:type="auto"/>
           </w:tcPr>
           <w:p>
             <w:pPr>
@@ -3643,7 +3643,7 @@
         </w:tc>
         <w:tc>
           <w:tcPr>
-            <w:tcW w:w="1560" w:type="dxa"/>
+            <w:tcW w:w="0" w:type="auto"/>
           </w:tcPr>
           <w:p>
             <w:pPr>
@@ -3661,7 +3661,7 @@
         </w:tc>
         <w:tc>
           <w:tcPr>
-            <w:tcW w:w="1560" w:type="dxa"/>
+            <w:tcW w:w="0" w:type="auto"/>
           </w:tcPr>
           <w:p>
             <w:pPr>
@@ -3679,7 +3679,7 @@
         </w:tc>
         <w:tc>
           <w:tcPr>
-            <w:tcW w:w="1560" w:type="dxa"/>
+            <w:tcW w:w="0" w:type="auto"/>
           </w:tcPr>
           <w:p>
             <w:pPr>
@@ -3699,7 +3699,7 @@
       <w:tr>
         <w:tc>
           <w:tcPr>
-            <w:tcW w:w="1560" w:type="dxa"/>
+            <w:tcW w:w="0" w:type="auto"/>
             <w:vMerge/>
           </w:tcPr>
           <w:p>
@@ -3718,7 +3718,7 @@
         </w:tc>
         <w:tc>
           <w:tcPr>
-            <w:tcW w:w="1560" w:type="dxa"/>
+            <w:tcW w:w="0" w:type="auto"/>
           </w:tcPr>
           <w:p>
             <w:pPr>
@@ -3736,7 +3736,7 @@
         </w:tc>
         <w:tc>
           <w:tcPr>
-            <w:tcW w:w="1560" w:type="dxa"/>
+            <w:tcW w:w="0" w:type="auto"/>
           </w:tcPr>
           <w:p>
             <w:pPr>
@@ -3754,7 +3754,7 @@
         </w:tc>
         <w:tc>
           <w:tcPr>
-            <w:tcW w:w="1560" w:type="dxa"/>
+            <w:tcW w:w="0" w:type="auto"/>
           </w:tcPr>
           <w:p>
             <w:pPr>
@@ -3772,7 +3772,7 @@
         </w:tc>
         <w:tc>
           <w:tcPr>
-            <w:tcW w:w="1560" w:type="dxa"/>
+            <w:tcW w:w="0" w:type="auto"/>
           </w:tcPr>
           <w:p>
             <w:pPr>
@@ -3790,7 +3790,7 @@
         </w:tc>
         <w:tc>
           <w:tcPr>
-            <w:tcW w:w="1560" w:type="dxa"/>
+            <w:tcW w:w="0" w:type="auto"/>
           </w:tcPr>
           <w:p>
             <w:pPr>
@@ -3835,8 +3835,8 @@
     <w:tbl>
       <w:tblPr>
         <w:tblStyle w:val="TableGrid"/>
+        <w:tblW w:w="0" w:type="auto"/>
         <w:jc w:val="center"/>
-        <w:tblLayout w:type="autofit"/>
         <w:tblCellMar>
           <w:top w:w="20" w:type="dxa"/>
         </w:tblCellMar>
@@ -3852,7 +3852,7 @@
         </w:trPr>
         <w:tc>
           <w:tcPr>
-            <w:tcW w:w="3120" w:type="dxa"/>
+            <w:tcW w:w="0" w:type="auto"/>
             <w:shd w:val="clear" w:color="000000" w:fill="FFEFD5"/>
             <w:vAlign w:val="center"/>
           </w:tcPr>
@@ -3873,7 +3873,7 @@
         </w:tc>
         <w:tc>
           <w:tcPr>
-            <w:tcW w:w="3120" w:type="dxa"/>
+            <w:tcW w:w="0" w:type="auto"/>
             <w:shd w:val="clear" w:color="000000" w:fill="FFEFD5"/>
             <w:vAlign w:val="center"/>
           </w:tcPr>
@@ -3894,7 +3894,7 @@
         </w:tc>
         <w:tc>
           <w:tcPr>
-            <w:tcW w:w="3120" w:type="dxa"/>
+            <w:tcW w:w="0" w:type="auto"/>
             <w:shd w:val="clear" w:color="000000" w:fill="FFEFD5"/>
             <w:vAlign w:val="center"/>
           </w:tcPr>
@@ -3917,7 +3917,7 @@
       <w:tr>
         <w:tc>
           <w:tcPr>
-            <w:tcW w:w="3120" w:type="dxa"/>
+            <w:tcW w:w="0" w:type="auto"/>
           </w:tcPr>
           <w:p>
             <w:pPr>
@@ -3935,7 +3935,7 @@
         </w:tc>
         <w:tc>
           <w:tcPr>
-            <w:tcW w:w="3120" w:type="dxa"/>
+            <w:tcW w:w="0" w:type="auto"/>
           </w:tcPr>
           <w:p>
             <w:pPr>
@@ -3953,7 +3953,7 @@
         </w:tc>
         <w:tc>
           <w:tcPr>
-            <w:tcW w:w="3120" w:type="dxa"/>
+            <w:tcW w:w="0" w:type="auto"/>
           </w:tcPr>
           <w:p>
             <w:pPr>
@@ -3973,7 +3973,7 @@
       <w:tr>
         <w:tc>
           <w:tcPr>
-            <w:tcW w:w="3120" w:type="dxa"/>
+            <w:tcW w:w="0" w:type="auto"/>
           </w:tcPr>
           <w:p>
             <w:pPr>
@@ -3991,7 +3991,7 @@
         </w:tc>
         <w:tc>
           <w:tcPr>
-            <w:tcW w:w="3120" w:type="dxa"/>
+            <w:tcW w:w="0" w:type="auto"/>
           </w:tcPr>
           <w:p>
             <w:pPr>
@@ -4009,7 +4009,7 @@
         </w:tc>
         <w:tc>
           <w:tcPr>
-            <w:tcW w:w="3120" w:type="dxa"/>
+            <w:tcW w:w="0" w:type="auto"/>
           </w:tcPr>
           <w:p>
             <w:pPr>
@@ -4029,7 +4029,7 @@
       <w:tr>
         <w:tc>
           <w:tcPr>
-            <w:tcW w:w="3120" w:type="dxa"/>
+            <w:tcW w:w="0" w:type="auto"/>
           </w:tcPr>
           <w:p>
             <w:pPr>
@@ -4047,7 +4047,7 @@
         </w:tc>
         <w:tc>
           <w:tcPr>
-            <w:tcW w:w="3120" w:type="dxa"/>
+            <w:tcW w:w="0" w:type="auto"/>
           </w:tcPr>
           <w:p>
             <w:pPr>
@@ -4065,7 +4065,7 @@
         </w:tc>
         <w:tc>
           <w:tcPr>
-            <w:tcW w:w="3120" w:type="dxa"/>
+            <w:tcW w:w="0" w:type="auto"/>
           </w:tcPr>
           <w:p>
             <w:pPr>
@@ -4085,7 +4085,7 @@
       <w:tr>
         <w:tc>
           <w:tcPr>
-            <w:tcW w:w="3120" w:type="dxa"/>
+            <w:tcW w:w="0" w:type="auto"/>
           </w:tcPr>
           <w:p>
             <w:pPr>
@@ -4103,7 +4103,7 @@
         </w:tc>
         <w:tc>
           <w:tcPr>
-            <w:tcW w:w="3120" w:type="dxa"/>
+            <w:tcW w:w="0" w:type="auto"/>
           </w:tcPr>
           <w:p>
             <w:pPr>
@@ -4121,7 +4121,7 @@
         </w:tc>
         <w:tc>
           <w:tcPr>
-            <w:tcW w:w="3120" w:type="dxa"/>
+            <w:tcW w:w="0" w:type="auto"/>
           </w:tcPr>
           <w:p>
             <w:pPr>

</xml_diff>

<commit_message>
Few edits to examples
</commit_message>
<xml_diff>
--- a/Examples/Data and results/bl_examples.docx
+++ b/Examples/Data and results/bl_examples.docx
@@ -1,8 +1,8 @@
 
 <file path=word/document.xml><?xml version="1.0" encoding="utf-8"?>
-<w:document xmlns:w="http://schemas.openxmlformats.org/wordprocessingml/2006/main" xmlns:r="http://schemas.openxmlformats.org/officeDocument/2006/relationships" xmlns:w14="http://schemas.microsoft.com/office/word/2010/wordml" xmlns:wp="http://schemas.openxmlformats.org/drawingml/2006/wordprocessingDrawing" xmlns:a="http://schemas.openxmlformats.org/drawingml/2006/main" xmlns:m="http://schemas.openxmlformats.org/officeDocument/2006/math" xmlns:w15="http://schemas.microsoft.com/office/word/2012/wordml" xmlns:mc="http://schemas.openxmlformats.org/markup-compatibility/2006" xmlns:ns9="http://schemas.openxmlformats.org/schemaLibrary/2006/main" xmlns:wne="http://schemas.microsoft.com/office/word/2006/wordml" xmlns:c="http://schemas.openxmlformats.org/drawingml/2006/chart" xmlns:ns12="http://schemas.openxmlformats.org/drawingml/2006/chartDrawing" xmlns:dgm="http://schemas.openxmlformats.org/drawingml/2006/diagram" xmlns:pic="http://schemas.openxmlformats.org/drawingml/2006/picture" xmlns:xdr="http://schemas.openxmlformats.org/drawingml/2006/spreadsheetDrawing" xmlns:dsp="http://schemas.microsoft.com/office/drawing/2008/diagram" xmlns:ns17="urn:schemas-microsoft-com:office:excel" xmlns:o="urn:schemas-microsoft-com:office:office" xmlns:v="urn:schemas-microsoft-com:vml" xmlns:w10="urn:schemas-microsoft-com:office:word" xmlns:ns21="urn:schemas-microsoft-com:office:powerpoint" xmlns:ns23="http://schemas.microsoft.com/office/2006/coverPageProps" xmlns:odx="http://opendope.org/xpaths" xmlns:odc="http://opendope.org/conditions" xmlns:odq="http://opendope.org/questions" xmlns:oda="http://opendope.org/answers" xmlns:odi="http://opendope.org/components" xmlns:odgm="http://opendope.org/SmartArt/DataHierarchy" xmlns:ns30="http://schemas.openxmlformats.org/officeDocument/2006/bibliography" xmlns:ns31="http://schemas.openxmlformats.org/drawingml/2006/compatibility" xmlns:ns32="http://schemas.openxmlformats.org/drawingml/2006/lockedCanvas" mc:Ignorable="w14 w15">
+<w:document xmlns:w="http://schemas.openxmlformats.org/wordprocessingml/2006/main" xmlns:r="http://schemas.openxmlformats.org/officeDocument/2006/relationships" xmlns:w15="http://schemas.microsoft.com/office/word/2012/wordml" xmlns:wp="http://schemas.openxmlformats.org/drawingml/2006/wordprocessingDrawing" xmlns:a="http://schemas.openxmlformats.org/drawingml/2006/main" xmlns:m="http://schemas.openxmlformats.org/officeDocument/2006/math" xmlns:w14="http://schemas.microsoft.com/office/word/2010/wordml" xmlns:mc="http://schemas.openxmlformats.org/markup-compatibility/2006" xmlns:ns9="http://schemas.openxmlformats.org/schemaLibrary/2006/main" xmlns:wne="http://schemas.microsoft.com/office/word/2006/wordml" xmlns:c="http://schemas.openxmlformats.org/drawingml/2006/chart" xmlns:ns12="http://schemas.openxmlformats.org/drawingml/2006/chartDrawing" xmlns:dgm="http://schemas.openxmlformats.org/drawingml/2006/diagram" xmlns:pic="http://schemas.openxmlformats.org/drawingml/2006/picture" xmlns:xdr="http://schemas.openxmlformats.org/drawingml/2006/spreadsheetDrawing" xmlns:dsp="http://schemas.microsoft.com/office/drawing/2008/diagram" xmlns:ns17="urn:schemas-microsoft-com:office:excel" xmlns:o="urn:schemas-microsoft-com:office:office" xmlns:v="urn:schemas-microsoft-com:vml" xmlns:w10="urn:schemas-microsoft-com:office:word" xmlns:ns21="urn:schemas-microsoft-com:office:powerpoint" xmlns:ns23="http://schemas.microsoft.com/office/2006/coverPageProps" xmlns:odx="http://opendope.org/xpaths" xmlns:odc="http://opendope.org/conditions" xmlns:odq="http://opendope.org/questions" xmlns:oda="http://opendope.org/answers" xmlns:odi="http://opendope.org/components" xmlns:odgm="http://opendope.org/SmartArt/DataHierarchy" xmlns:ns30="http://schemas.openxmlformats.org/officeDocument/2006/bibliography" xmlns:ns31="http://schemas.openxmlformats.org/drawingml/2006/compatibility" xmlns:ns32="http://schemas.openxmlformats.org/drawingml/2006/lockedCanvas" mc:Ignorable="w14 w15">
   <w:body>
-    <w:p w14:paraId="867a0d1" w14:textId="867a0d1">
+    <w:p w14:paraId="3beed74" w14:textId="3beed74">
       <w:pPr>
         <w15:collapsed w:val="false"/>
       </w:pPr>
@@ -2923,6 +2923,46 @@
         <w:tc>
           <w:tcPr>
             <w:tcW w:w="0" w:type="auto"/>
+            <w:gridSpan w:val="5"/>
+          </w:tcPr>
+          <w:p>
+            <w:pPr>
+              <w:spacing w:after="0"/>
+              <w:jc w:val="left"/>
+            </w:pPr>
+            <w:r>
+              <w:rPr>
+                <w:rFonts w:ascii="calibri" w:hAnsi="calibri" w:eastAsia="calibri" w:cs="calibri"/>
+                <w:b w:val="true"/>
+                <w:sz w:val="22"/>
+              </w:rPr>
+              <w:t xml:space="preserve">No. of children</w:t>
+            </w:r>
+          </w:p>
+        </w:tc>
+        <w:tc>
+          <w:tcPr>
+            <w:tcW w:w="0" w:type="auto"/>
+          </w:tcPr>
+          <w:p>
+            <w:pPr>
+              <w:spacing w:after="0"/>
+              <w:jc w:val="right"/>
+            </w:pPr>
+            <w:r>
+              <w:rPr>
+                <w:rFonts w:ascii="calibri" w:hAnsi="calibri" w:eastAsia="calibri" w:cs="calibri"/>
+                <w:sz w:val="22"/>
+              </w:rPr>
+              <w:t xml:space="preserve"/>
+            </w:r>
+          </w:p>
+        </w:tc>
+      </w:tr>
+      <w:tr>
+        <w:tc>
+          <w:tcPr>
+            <w:tcW w:w="0" w:type="auto"/>
             <w:vMerge w:val="restart"/>
           </w:tcPr>
           <w:p>
@@ -4158,7 +4198,7 @@
 </file>
 
 <file path=word/styles.xml><?xml version="1.0" encoding="utf-8"?>
-<w:styles xmlns:w="http://schemas.openxmlformats.org/wordprocessingml/2006/main" xmlns:r="http://schemas.openxmlformats.org/officeDocument/2006/relationships" xmlns:w14="http://schemas.microsoft.com/office/word/2010/wordml" xmlns:wp="http://schemas.openxmlformats.org/drawingml/2006/wordprocessingDrawing" xmlns:a="http://schemas.openxmlformats.org/drawingml/2006/main" xmlns:m="http://schemas.openxmlformats.org/officeDocument/2006/math" xmlns:w15="http://schemas.microsoft.com/office/word/2012/wordml" xmlns:mc="http://schemas.openxmlformats.org/markup-compatibility/2006" xmlns:ns9="http://schemas.openxmlformats.org/schemaLibrary/2006/main" xmlns:wne="http://schemas.microsoft.com/office/word/2006/wordml" xmlns:c="http://schemas.openxmlformats.org/drawingml/2006/chart" xmlns:ns12="http://schemas.openxmlformats.org/drawingml/2006/chartDrawing" xmlns:dgm="http://schemas.openxmlformats.org/drawingml/2006/diagram" xmlns:pic="http://schemas.openxmlformats.org/drawingml/2006/picture" xmlns:xdr="http://schemas.openxmlformats.org/drawingml/2006/spreadsheetDrawing" xmlns:dsp="http://schemas.microsoft.com/office/drawing/2008/diagram" xmlns:ns17="urn:schemas-microsoft-com:office:excel" xmlns:o="urn:schemas-microsoft-com:office:office" xmlns:v="urn:schemas-microsoft-com:vml" xmlns:w10="urn:schemas-microsoft-com:office:word" xmlns:ns21="urn:schemas-microsoft-com:office:powerpoint" xmlns:ns23="http://schemas.microsoft.com/office/2006/coverPageProps" xmlns:odx="http://opendope.org/xpaths" xmlns:odc="http://opendope.org/conditions" xmlns:odq="http://opendope.org/questions" xmlns:oda="http://opendope.org/answers" xmlns:odi="http://opendope.org/components" xmlns:odgm="http://opendope.org/SmartArt/DataHierarchy" xmlns:ns30="http://schemas.openxmlformats.org/officeDocument/2006/bibliography" xmlns:ns31="http://schemas.openxmlformats.org/drawingml/2006/compatibility" xmlns:ns32="http://schemas.openxmlformats.org/drawingml/2006/lockedCanvas">
+<w:styles xmlns:w="http://schemas.openxmlformats.org/wordprocessingml/2006/main" xmlns:r="http://schemas.openxmlformats.org/officeDocument/2006/relationships" xmlns:w15="http://schemas.microsoft.com/office/word/2012/wordml" xmlns:wp="http://schemas.openxmlformats.org/drawingml/2006/wordprocessingDrawing" xmlns:a="http://schemas.openxmlformats.org/drawingml/2006/main" xmlns:m="http://schemas.openxmlformats.org/officeDocument/2006/math" xmlns:w14="http://schemas.microsoft.com/office/word/2010/wordml" xmlns:mc="http://schemas.openxmlformats.org/markup-compatibility/2006" xmlns:ns9="http://schemas.openxmlformats.org/schemaLibrary/2006/main" xmlns:wne="http://schemas.microsoft.com/office/word/2006/wordml" xmlns:c="http://schemas.openxmlformats.org/drawingml/2006/chart" xmlns:ns12="http://schemas.openxmlformats.org/drawingml/2006/chartDrawing" xmlns:dgm="http://schemas.openxmlformats.org/drawingml/2006/diagram" xmlns:pic="http://schemas.openxmlformats.org/drawingml/2006/picture" xmlns:xdr="http://schemas.openxmlformats.org/drawingml/2006/spreadsheetDrawing" xmlns:dsp="http://schemas.microsoft.com/office/drawing/2008/diagram" xmlns:ns17="urn:schemas-microsoft-com:office:excel" xmlns:o="urn:schemas-microsoft-com:office:office" xmlns:v="urn:schemas-microsoft-com:vml" xmlns:w10="urn:schemas-microsoft-com:office:word" xmlns:ns21="urn:schemas-microsoft-com:office:powerpoint" xmlns:ns23="http://schemas.microsoft.com/office/2006/coverPageProps" xmlns:odx="http://opendope.org/xpaths" xmlns:odc="http://opendope.org/conditions" xmlns:odq="http://opendope.org/questions" xmlns:oda="http://opendope.org/answers" xmlns:odi="http://opendope.org/components" xmlns:odgm="http://opendope.org/SmartArt/DataHierarchy" xmlns:ns30="http://schemas.openxmlformats.org/officeDocument/2006/bibliography" xmlns:ns31="http://schemas.openxmlformats.org/drawingml/2006/compatibility" xmlns:ns32="http://schemas.openxmlformats.org/drawingml/2006/lockedCanvas">
   <w:docDefaults>
     <w:rPrDefault>
       <w:rPr>

</xml_diff>